<commit_message>
Modifica algunos ejercicios de la practica 1
</commit_message>
<xml_diff>
--- a/clases/clase_1/practica_dia_1.docx
+++ b/clases/clase_1/practica_dia_1.docx
@@ -142,19 +142,7 @@
       </w:r>
       <w:r>
         <w:rPr/>
-        <w:t xml:space="preserve"> la asignación de una variable se realiza con el operador “&lt;-”, así por ejemplo para asignar el valor “Hola Mundo” a la variable Saludo debo tipear Saludo&lt;-”Hola Mundo”. </w:t>
-      </w:r>
-      <w:r>
-        <w:rPr/>
-        <w:t>Además, tipeá en la consola</w:t>
-      </w:r>
-      <w:r>
-        <w:rPr/>
-        <w:t xml:space="preserve"> ?</w:t>
-      </w:r>
-      <w:r>
-        <w:rPr/>
-        <w:t>class</w:t>
+        <w:t xml:space="preserve"> la asignación de una variable se realiza con el operador “&lt;-”, así por ejemplo para asignar el valor “Hola Mundo” a la variable Saludo debo tipear Saludo&lt;-”Hola Mundo”. Además, tipeá en la consola ?class</w:t>
       </w:r>
     </w:p>
     <w:p>
@@ -252,15 +240,7 @@
       </w:pPr>
       <w:r>
         <w:rPr/>
-        <w:t xml:space="preserve">Crea un vector que se llame “r1” que contenga 10 números aleatorios </w:t>
-      </w:r>
-      <w:r>
-        <w:rPr/>
-        <w:t>elegidos por vos entre el 0 y el 100</w:t>
-      </w:r>
-      <w:r>
-        <w:rPr/>
-        <w:t xml:space="preserve"> </w:t>
+        <w:t xml:space="preserve">Crea un vector que se llame “r1” que contenga 10 números aleatorios elegidos por vos entre el 0 y el 100 </w:t>
       </w:r>
       <w:r>
         <w:rPr>
@@ -270,15 +250,7 @@
       </w:r>
       <w:r>
         <w:rPr/>
-        <w:t xml:space="preserve"> ?</w:t>
-      </w:r>
-      <w:r>
-        <w:rPr/>
-        <w:t>c</w:t>
-      </w:r>
-      <w:r>
-        <w:rPr/>
-        <w:t>.</w:t>
+        <w:t xml:space="preserve"> ?c.</w:t>
       </w:r>
     </w:p>
     <w:p>
@@ -375,23 +347,7 @@
       </w:pPr>
       <w:r>
         <w:rPr/>
-        <w:t>Creá dos vectores. Uno llamado fp que contenga los siguientes datos: "Sirius", "CFP", "GFP", "Citrine", y otro llamado nm que contenga los siguientes valores: 424, 476, 509, 528. A partir de estos dos vectores crea un</w:t>
-      </w:r>
-      <w:r>
-        <w:rPr/>
-        <w:t>a matriz m_fp y un</w:t>
-      </w:r>
-      <w:r>
-        <w:rPr/>
-        <w:t xml:space="preserve"> dataframe que se llame df_fp. </w:t>
-      </w:r>
-      <w:r>
-        <w:rPr/>
-        <w:t>Comprueba de qué clase es cada objeto. ¿Qué tienen de diferente?</w:t>
-      </w:r>
-      <w:r>
-        <w:rPr/>
-        <w:t xml:space="preserve"> </w:t>
+        <w:t xml:space="preserve">Creá dos vectores. Uno llamado fp que contenga los siguientes datos: "Sirius", "CFP", "GFP", "Citrine", y otro llamado nm que contenga los siguientes valores: 424, 476, 509, 528. A partir de estos dos vectores crea una matriz m_fp y un dataframe que se llame df_fp. Comprueba de qué clase es cada objeto. ¿Qué tienen de diferente? </w:t>
       </w:r>
       <w:r>
         <w:rPr>
@@ -401,15 +357,7 @@
       </w:r>
       <w:r>
         <w:rPr/>
-        <w:t xml:space="preserve"> ?cbind </w:t>
-      </w:r>
-      <w:r>
-        <w:rPr/>
-        <w:t>y</w:t>
-      </w:r>
-      <w:r>
-        <w:rPr/>
-        <w:t xml:space="preserve"> ?data.frame</w:t>
+        <w:t xml:space="preserve"> ?cbind y ?data.frame</w:t>
         <w:br/>
       </w:r>
     </w:p>
@@ -475,15 +423,7 @@
       </w:pPr>
       <w:r>
         <w:rPr/>
-        <w:t xml:space="preserve">Construí un vector con todos los números </w:t>
-      </w:r>
-      <w:r>
-        <w:rPr/>
-        <w:t xml:space="preserve">impares </w:t>
-      </w:r>
-      <w:r>
-        <w:rPr/>
-        <w:t xml:space="preserve">del 1 al 9. </w:t>
+        <w:t xml:space="preserve">Construí un vector con todos los números impares del 1 al 9. </w:t>
       </w:r>
       <w:r>
         <w:rPr>
@@ -523,15 +463,7 @@
       </w:pPr>
       <w:r>
         <w:rPr/>
-        <w:t>Crea una matriz m de 3x</w:t>
-      </w:r>
-      <w:r>
-        <w:rPr/>
-        <w:t>2 (3 filas y 2 columnas)</w:t>
-      </w:r>
-      <w:r>
-        <w:rPr/>
-        <w:t xml:space="preserve"> que contenga en todas las posiciones el valor 0. </w:t>
+        <w:t xml:space="preserve">Crea una matriz m de 3x2 (3 filas y 2 columnas) que contenga en todas las posiciones el valor 0. </w:t>
       </w:r>
       <w:r>
         <w:rPr>
@@ -577,63 +509,7 @@
       </w:pPr>
       <w:r>
         <w:rPr/>
-        <w:t>Crea una matriz m de 3x</w:t>
-      </w:r>
-      <w:r>
-        <w:rPr/>
-        <w:t xml:space="preserve">3 </w:t>
-      </w:r>
-      <w:r>
-        <w:rPr/>
-        <w:t xml:space="preserve">que contenga en </w:t>
-      </w:r>
-      <w:r>
-        <w:rPr/>
-        <w:t xml:space="preserve">la posición </w:t>
-      </w:r>
-      <w:r>
-        <w:rPr/>
-        <w:t>[</w:t>
-      </w:r>
-      <w:r>
-        <w:rPr/>
-        <w:t>1, 1</w:t>
-      </w:r>
-      <w:r>
-        <w:rPr/>
-        <w:t>]</w:t>
-      </w:r>
-      <w:r>
-        <w:rPr/>
-        <w:t xml:space="preserve"> el número 1, en la </w:t>
-      </w:r>
-      <w:r>
-        <w:rPr/>
-        <w:t>[</w:t>
-      </w:r>
-      <w:r>
-        <w:rPr/>
-        <w:t>1, 2</w:t>
-      </w:r>
-      <w:r>
-        <w:rPr/>
-        <w:t>]</w:t>
-      </w:r>
-      <w:r>
-        <w:rPr/>
-        <w:t xml:space="preserve"> el número 2 y así hasta el número 9 </w:t>
-      </w:r>
-      <w:r>
-        <w:rPr/>
-        <w:t>en la posición [3, 3]</w:t>
-      </w:r>
-      <w:r>
-        <w:rPr/>
-        <w:t xml:space="preserve">. </w:t>
-      </w:r>
-      <w:r>
-        <w:rPr/>
-        <w:t xml:space="preserve">Los elementos de una matriz son [fila, columna]. </w:t>
+        <w:t xml:space="preserve">Crea una matriz m de 3x3 que contenga en la posición [1, 1] el número 1, en la [1, 2] el número 2 y así hasta el número 9 en la posición [3, 3]. Los elementos de una matriz son [fila, columna]. </w:t>
       </w:r>
       <w:r>
         <w:rPr>
@@ -647,28 +523,7 @@
           <w:b w:val="false"/>
           <w:bCs w:val="false"/>
         </w:rPr>
-        <w:t xml:space="preserve">?matrix </w:t>
-      </w:r>
-      <w:r>
-        <w:rPr>
-          <w:b w:val="false"/>
-          <w:bCs w:val="false"/>
-        </w:rPr>
-        <w:t xml:space="preserve">y ejercicio </w:t>
-      </w:r>
-      <w:r>
-        <w:rPr>
-          <w:b w:val="false"/>
-          <w:bCs w:val="false"/>
-        </w:rPr>
-        <w:t>8</w:t>
-      </w:r>
-      <w:r>
-        <w:rPr>
-          <w:b w:val="false"/>
-          <w:bCs w:val="false"/>
-        </w:rPr>
-        <w:t xml:space="preserve">). </w:t>
+        <w:t xml:space="preserve">?matrix y ejercicio 8). </w:t>
       </w:r>
     </w:p>
     <w:p>
@@ -733,7 +588,11 @@
       </w:pPr>
       <w:r>
         <w:rPr/>
-        <w:t xml:space="preserve">A partir de un vector “Co2” con los siguientes elementos: “Bajo”, “Medio”, “Medio”, "Bajo", "Bajo" y “Alto”; crea un objeto de tipo factor. ¿Qué niveles (o levels) tiene? Ahora cambia el primer valor del objeto por “Medio” de la siguiente forma Co2[1] &lt;- “Medio” ¿Cambiaron los niveles del objeto Co2? Ahora si quiero cambiar el primer valor por “Muy bajo”, ¿Qué ocurre? ¿Por qué? </w:t>
+        <w:t>Solo si llegamos a ver factores en clase: a</w:t>
+      </w:r>
+      <w:r>
+        <w:rPr/>
+        <w:t xml:space="preserve"> partir de un vector “Co2” con los siguientes elementos: “Bajo”, “Medio”, “Medio”, "Bajo", "Bajo" y “Alto”; crea un objeto de tipo factor. ¿Qué niveles (o levels) tiene? Ahora cambia el primer valor del objeto por “Medio” de la siguiente forma Co2[1] &lt;- “Medio” ¿Cambiaron los niveles del objeto Co2? Ahora si quiero cambiar el primer valor por “Muy bajo”, ¿Qué ocurre? ¿Por qué? </w:t>
       </w:r>
       <w:r>
         <w:rPr>
@@ -828,15 +687,7 @@
       </w:r>
       <w:r>
         <w:rPr/>
-        <w:t>A partir del paquete “dataset</w:t>
-      </w:r>
-      <w:r>
-        <w:rPr/>
-        <w:t>s</w:t>
-      </w:r>
-      <w:r>
-        <w:rPr/>
-        <w:t xml:space="preserve">” generen un data.frame “air” que contiene datos climáticos de la ciudad de Nueva York, usando el siguiente comando: </w:t>
+        <w:t xml:space="preserve">A partir del paquete “datasets” generen un data.frame “air” que contiene datos climáticos de la ciudad de Nueva York, usando el siguiente comando: </w:t>
       </w:r>
       <w:r>
         <w:rPr>
@@ -846,48 +697,36 @@
       </w:r>
       <w:r>
         <w:rPr/>
-        <w:t xml:space="preserve">. </w:t>
-      </w:r>
-      <w:r>
-        <w:rPr/>
-        <w:t>(Hay algunos paquetes precargados en R, como por ejemplo datasets, a los que se accede poniendo nombre del paquete::).</w:t>
-      </w:r>
-    </w:p>
-    <w:p>
-      <w:pPr>
-        <w:pStyle w:val="Normal"/>
-        <w:bidi w:val="0"/>
-        <w:jc w:val="both"/>
-        <w:rPr/>
-      </w:pPr>
-      <w:r>
-        <w:rPr/>
-      </w:r>
-    </w:p>
-    <w:p>
-      <w:pPr>
-        <w:pStyle w:val="Normal"/>
-        <w:numPr>
-          <w:ilvl w:val="0"/>
-          <w:numId w:val="1"/>
-        </w:numPr>
-        <w:bidi w:val="0"/>
-        <w:spacing w:before="0" w:after="0"/>
-        <w:contextualSpacing/>
-        <w:jc w:val="both"/>
-        <w:rPr/>
-      </w:pPr>
-      <w:r>
-        <w:rPr/>
-        <w:t xml:space="preserve">Imprime en pantalla solamente las primeras filas de </w:t>
-      </w:r>
-      <w:r>
-        <w:rPr/>
-        <w:t>air</w:t>
-      </w:r>
-      <w:r>
-        <w:rPr/>
-        <w:t xml:space="preserve"> y luego las últimas. </w:t>
+        <w:t>. (Hay algunos paquetes precargados en R, como por ejemplo datasets, a los que se accede poniendo nombre del paquete::).</w:t>
+      </w:r>
+    </w:p>
+    <w:p>
+      <w:pPr>
+        <w:pStyle w:val="Normal"/>
+        <w:bidi w:val="0"/>
+        <w:jc w:val="both"/>
+        <w:rPr/>
+      </w:pPr>
+      <w:r>
+        <w:rPr/>
+      </w:r>
+    </w:p>
+    <w:p>
+      <w:pPr>
+        <w:pStyle w:val="Normal"/>
+        <w:numPr>
+          <w:ilvl w:val="0"/>
+          <w:numId w:val="1"/>
+        </w:numPr>
+        <w:bidi w:val="0"/>
+        <w:spacing w:before="0" w:after="0"/>
+        <w:contextualSpacing/>
+        <w:jc w:val="both"/>
+        <w:rPr/>
+      </w:pPr>
+      <w:r>
+        <w:rPr/>
+        <w:t xml:space="preserve">Imprime en pantalla solamente las primeras filas de air y luego las últimas. </w:t>
       </w:r>
       <w:r>
         <w:rPr>
@@ -926,31 +765,7 @@
       </w:pPr>
       <w:r>
         <w:rPr/>
-        <w:t xml:space="preserve">Imprime en pantalla todos los valores </w:t>
-      </w:r>
-      <w:r>
-        <w:rPr/>
-        <w:t>de</w:t>
-      </w:r>
-      <w:r>
-        <w:rPr/>
-        <w:t xml:space="preserve"> Temperatura</w:t>
-      </w:r>
-      <w:r>
-        <w:rPr/>
-        <w:t>s</w:t>
-      </w:r>
-      <w:r>
-        <w:rPr/>
-        <w:t xml:space="preserve"> registrada</w:t>
-      </w:r>
-      <w:r>
-        <w:rPr/>
-        <w:t>s</w:t>
-      </w:r>
-      <w:r>
-        <w:rPr/>
-        <w:t xml:space="preserve"> y luego solamente el valor de Temperatura que se registró el tercer día.</w:t>
+        <w:t>Imprime en pantalla todos los valores de Temperaturas registradas y luego solamente el valor de Temperatura que se registró el tercer día.</w:t>
       </w:r>
     </w:p>
     <w:p>
@@ -1008,23 +823,7 @@
       </w:pPr>
       <w:r>
         <w:rPr/>
-        <w:t>¿</w:t>
-      </w:r>
-      <w:r>
-        <w:rPr/>
-        <w:t>En qué día</w:t>
-      </w:r>
-      <w:r>
-        <w:rPr/>
-        <w:t xml:space="preserve"> hubo menor radiación solar? </w:t>
-      </w:r>
-      <w:r>
-        <w:rPr/>
-        <w:t>¿De cuánto fue esa radiación?</w:t>
-      </w:r>
-      <w:r>
-        <w:rPr/>
-        <w:t xml:space="preserve"> </w:t>
+        <w:t xml:space="preserve">¿En qué día hubo menor radiación solar? ¿De cuánto fue esa radiación? </w:t>
       </w:r>
       <w:r>
         <w:rPr>
@@ -1034,52 +833,36 @@
       </w:r>
       <w:r>
         <w:rPr/>
-        <w:t xml:space="preserve"> ?which.min </w:t>
-      </w:r>
-      <w:r>
-        <w:rPr/>
-        <w:t xml:space="preserve">y ?min. </w:t>
-      </w:r>
-      <w:r>
-        <w:rPr/>
-        <w:t>Al correr el comando min, observamos que el resultado devuelto es NA. ¿Qué significa? ¿Por qué es el mínimo?. Probar nuevamente con min pero pasando el parámetro na.rm = TRUE, es decir, min(vector, na.rm=TRUE). ¿Qué obtenemos ahora?</w:t>
-      </w:r>
-    </w:p>
-    <w:p>
-      <w:pPr>
-        <w:pStyle w:val="Normal"/>
-        <w:bidi w:val="0"/>
-        <w:jc w:val="both"/>
-        <w:rPr/>
-      </w:pPr>
-      <w:r>
-        <w:rPr/>
-      </w:r>
-    </w:p>
-    <w:p>
-      <w:pPr>
-        <w:pStyle w:val="Normal"/>
-        <w:numPr>
-          <w:ilvl w:val="0"/>
-          <w:numId w:val="1"/>
-        </w:numPr>
-        <w:bidi w:val="0"/>
-        <w:spacing w:before="0" w:after="0"/>
-        <w:contextualSpacing/>
-        <w:jc w:val="both"/>
-        <w:rPr/>
-      </w:pPr>
-      <w:r>
-        <w:rPr/>
-        <w:t xml:space="preserve">¿Cuál fue la temperatura el 27 de </w:t>
-      </w:r>
-      <w:r>
-        <w:rPr/>
-        <w:t>a</w:t>
-      </w:r>
-      <w:r>
-        <w:rPr/>
-        <w:t xml:space="preserve">gosto? </w:t>
+        <w:t xml:space="preserve"> ?which.min y ?min. Al correr el comando min, observamos que el resultado devuelto es NA. ¿Qué significa? ¿Por qué es el mínimo?. Probar nuevamente con min pero pasando el parámetro na.rm = TRUE, es decir, min(vector, na.rm=TRUE). ¿Qué obtenemos ahora?</w:t>
+      </w:r>
+    </w:p>
+    <w:p>
+      <w:pPr>
+        <w:pStyle w:val="Normal"/>
+        <w:bidi w:val="0"/>
+        <w:jc w:val="both"/>
+        <w:rPr/>
+      </w:pPr>
+      <w:r>
+        <w:rPr/>
+      </w:r>
+    </w:p>
+    <w:p>
+      <w:pPr>
+        <w:pStyle w:val="Normal"/>
+        <w:numPr>
+          <w:ilvl w:val="0"/>
+          <w:numId w:val="1"/>
+        </w:numPr>
+        <w:bidi w:val="0"/>
+        <w:spacing w:before="0" w:after="0"/>
+        <w:contextualSpacing/>
+        <w:jc w:val="both"/>
+        <w:rPr/>
+      </w:pPr>
+      <w:r>
+        <w:rPr/>
+        <w:t xml:space="preserve">¿Cuál fue la temperatura el 27 de agosto? </w:t>
       </w:r>
       <w:r>
         <w:rPr>
@@ -1089,15 +872,7 @@
       </w:r>
       <w:r>
         <w:rPr/>
-        <w:t xml:space="preserve"> ?which, &amp; (</w:t>
-      </w:r>
-      <w:r>
-        <w:rPr/>
-        <w:t>este símbolo se llama ampersand y es equivalente a “y”. Permite concatenar dos condiciones, por ejemplo, quiero que el día sea el 27 y el mes sea agosto. Solo aquellos registros que cumplan ambas condiciones van a ser incluidos.</w:t>
-      </w:r>
-      <w:r>
-        <w:rPr/>
-        <w:t>)</w:t>
+        <w:t xml:space="preserve"> ?which, &amp; (este símbolo se llama ampersand y es equivalente a “y”. Permite concatenar dos condiciones, por ejemplo, quiero que el día sea el 27 y el mes sea agosto. Solo aquellos registros que cumplan ambas condiciones van a ser incluidos.)</w:t>
       </w:r>
     </w:p>
     <w:p>
@@ -1133,15 +908,7 @@
       </w:pPr>
       <w:r>
         <w:rPr/>
-        <w:t xml:space="preserve">¿Cuál fue la temperatura </w:t>
-      </w:r>
-      <w:r>
-        <w:rPr/>
-        <w:t>los meses de agosto y septiembre</w:t>
-      </w:r>
-      <w:r>
-        <w:rPr/>
-        <w:t xml:space="preserve">? </w:t>
+        <w:t xml:space="preserve">¿Cuál fue la temperatura los meses de agosto y septiembre? </w:t>
       </w:r>
       <w:r>
         <w:rPr>
@@ -1151,23 +918,7 @@
       </w:r>
       <w:r>
         <w:rPr/>
-        <w:t xml:space="preserve"> ?which, </w:t>
-      </w:r>
-      <w:r>
-        <w:rPr/>
-        <w:t>|</w:t>
-      </w:r>
-      <w:r>
-        <w:rPr/>
-        <w:t xml:space="preserve"> (</w:t>
-      </w:r>
-      <w:r>
-        <w:rPr/>
-        <w:t>este símbolo se llama pipe o tubería y es equivalente a “o”. Permite concatenar dos condiciones, por ejemplo, quiero que el mes sea agosto o el mes sea septiembre. Solo aquellos registros que cumplan alguna de las dos condiciones van a ser incluidos.</w:t>
-      </w:r>
-      <w:r>
-        <w:rPr/>
-        <w:t>)</w:t>
+        <w:t xml:space="preserve"> ?which, | (este símbolo se llama pipe o tubería y es equivalente a “o”. Permite concatenar dos condiciones, por ejemplo, quiero que el mes sea agosto o el mes sea septiembre. Solo aquellos registros que cumplan alguna de las dos condiciones van a ser incluidos.)</w:t>
       </w:r>
     </w:p>
     <w:p>
@@ -1225,31 +976,7 @@
       </w:pPr>
       <w:r>
         <w:rPr/>
-        <w:t xml:space="preserve">La temperatura en el data.frame está expresada en grados Fahrenheit, </w:t>
-      </w:r>
-      <w:r>
-        <w:rPr/>
-        <w:t>generá una nueva columna que se llame temp_c</w:t>
-      </w:r>
-      <w:r>
-        <w:rPr/>
-        <w:t xml:space="preserve"> </w:t>
-      </w:r>
-      <w:r>
-        <w:rPr/>
-        <w:t>con</w:t>
-      </w:r>
-      <w:r>
-        <w:rPr/>
-        <w:t xml:space="preserve"> las </w:t>
-      </w:r>
-      <w:r>
-        <w:rPr/>
-        <w:t>temperaturas</w:t>
-      </w:r>
-      <w:r>
-        <w:rPr/>
-        <w:t xml:space="preserve"> en grados Celsius. </w:t>
+        <w:t xml:space="preserve">La temperatura en el data.frame está expresada en grados Fahrenheit, generá una nueva columna que se llame temp_c con las temperaturas en grados Celsius. </w:t>
       </w:r>
       <w:r>
         <w:rPr>
@@ -1288,47 +1015,7 @@
       </w:pPr>
       <w:r>
         <w:rPr/>
-        <w:t xml:space="preserve">Genera un nuevo data.frame llamado “calor” que contenga la información de los días </w:t>
-      </w:r>
-      <w:r>
-        <w:rPr/>
-        <w:t xml:space="preserve">calurosos, por ejemplo, </w:t>
-      </w:r>
-      <w:r>
-        <w:rPr/>
-        <w:t xml:space="preserve">en los que hizo más de </w:t>
-      </w:r>
-      <w:r>
-        <w:rPr/>
-        <w:t>30</w:t>
-      </w:r>
-      <w:r>
-        <w:rPr/>
-        <w:t>°</w:t>
-      </w:r>
-      <w:r>
-        <w:rPr/>
-        <w:t>C</w:t>
-      </w:r>
-      <w:r>
-        <w:rPr/>
-        <w:t xml:space="preserve">. </w:t>
-      </w:r>
-      <w:r>
-        <w:rPr/>
-        <w:t>Luego, u</w:t>
-      </w:r>
-      <w:r>
-        <w:rPr/>
-        <w:t xml:space="preserve">tilizando la función table </w:t>
-      </w:r>
-      <w:r>
-        <w:rPr/>
-        <w:t>contá cuantos días calurosos hubo en cada mes. ¿Qué mes es el que tuvo mayor cantidad de días calurosos?</w:t>
-      </w:r>
-      <w:r>
-        <w:rPr/>
-        <w:t xml:space="preserve">. </w:t>
+        <w:t xml:space="preserve">Genera un nuevo data.frame llamado “calor” que contenga la información de los días calurosos, por ejemplo, en los que hizo más de 30°C. Luego, utilizando la función table contá cuantos días calurosos hubo en cada mes. ¿Qué mes es el que tuvo mayor cantidad de días calurosos?. </w:t>
       </w:r>
       <w:r>
         <w:rPr>
@@ -1364,7 +1051,10 @@
         </w:rPr>
       </w:pPr>
       <w:r>
-        <w:rPr/>
+        <w:rPr>
+          <w:b w:val="false"/>
+          <w:bCs w:val="false"/>
+        </w:rPr>
       </w:r>
     </w:p>
     <w:tbl>
@@ -1541,7 +1231,10 @@
         </w:rPr>
       </w:pPr>
       <w:r>
-        <w:rPr/>
+        <w:rPr>
+          <w:b w:val="false"/>
+          <w:bCs w:val="false"/>
+        </w:rPr>
       </w:r>
     </w:p>
     <w:p>
@@ -1563,6 +1256,7 @@
       <w:pgNumType w:fmt="decimal"/>
       <w:formProt w:val="false"/>
       <w:textDirection w:val="lrTb"/>
+      <w:docGrid w:type="default" w:linePitch="100" w:charSpace="0"/>
     </w:sectPr>
   </w:body>
 </w:document>
@@ -1842,14 +1536,12 @@
       <w:rPr>
         <w:rFonts w:ascii="Liberation Serif" w:hAnsi="Liberation Serif" w:eastAsia="Noto Serif CJK SC" w:cs="Noto Sans Devanagari"/>
         <w:kern w:val="2"/>
-        <w:sz w:val="24"/>
         <w:szCs w:val="24"/>
         <w:lang w:val="es-AR" w:eastAsia="zh-CN" w:bidi="hi-IN"/>
       </w:rPr>
     </w:rPrDefault>
     <w:pPrDefault>
       <w:pPr>
-        <w:widowControl/>
         <w:suppressAutoHyphens w:val="true"/>
       </w:pPr>
     </w:pPrDefault>
@@ -1859,7 +1551,10 @@
     <w:qFormat/>
     <w:pPr>
       <w:widowControl/>
+      <w:suppressAutoHyphens w:val="true"/>
       <w:bidi w:val="0"/>
+      <w:spacing w:before="0" w:after="0"/>
+      <w:jc w:val="start"/>
     </w:pPr>
     <w:rPr>
       <w:rFonts w:ascii="Liberation Serif" w:hAnsi="Liberation Serif" w:eastAsia="Noto Serif CJK SC" w:cs="Noto Sans Devanagari"/>

</xml_diff>